<commit_message>
Esercizi Numeri Binari aggiunti
</commit_message>
<xml_diff>
--- a/esercizi Tutorato/Esercizi Numeri Binari.docx
+++ b/esercizi Tutorato/Esercizi Numeri Binari.docx
@@ -178,10 +178,293 @@
     </w:p>
     <w:p>
       <w:pPr>
-        <w:rPr>
-          <w:lang w:val="it-IT"/>
-        </w:rPr>
-      </w:pPr>
+        <w:pStyle w:val="Heading1"/>
+        <w:rPr>
+          <w:b/>
+          <w:bCs/>
+          <w:lang w:val="it-IT"/>
+        </w:rPr>
+      </w:pPr>
+      <w:r>
+        <w:rPr>
+          <w:b/>
+          <w:bCs/>
+          <w:lang w:val="it-IT"/>
+        </w:rPr>
+        <w:t>Esercizio 1</w:t>
+      </w:r>
+    </w:p>
+    <w:p>
+      <w:pPr>
+        <w:rPr>
+          <w:lang w:val="it-IT"/>
+        </w:rPr>
+      </w:pPr>
+      <w:r>
+        <w:rPr>
+          <w:lang w:val="it-IT"/>
+        </w:rPr>
+        <w:t>Data la coppia di numeri 8 e 7</w:t>
+      </w:r>
+    </w:p>
+    <w:p>
+      <w:pPr>
+        <w:pStyle w:val="ListParagraph"/>
+        <w:numPr>
+          <w:ilvl w:val="0"/>
+          <w:numId w:val="2"/>
+        </w:numPr>
+        <w:rPr>
+          <w:lang w:val="it-IT"/>
+        </w:rPr>
+      </w:pPr>
+      <w:r>
+        <w:rPr>
+          <w:lang w:val="it-IT"/>
+        </w:rPr>
+        <w:t>Converti in numeri di 5 bit</w:t>
+      </w:r>
+    </w:p>
+    <w:p>
+      <w:pPr>
+        <w:pStyle w:val="ListParagraph"/>
+        <w:numPr>
+          <w:ilvl w:val="0"/>
+          <w:numId w:val="2"/>
+        </w:numPr>
+        <w:rPr>
+          <w:lang w:val="it-IT"/>
+        </w:rPr>
+      </w:pPr>
+      <w:r>
+        <w:rPr>
+          <w:lang w:val="it-IT"/>
+        </w:rPr>
+        <w:t>Effettua la somma e la sottrazione dei numeri</w:t>
+      </w:r>
+    </w:p>
+    <w:p>
+      <w:pPr>
+        <w:pStyle w:val="ListParagraph"/>
+        <w:numPr>
+          <w:ilvl w:val="0"/>
+          <w:numId w:val="2"/>
+        </w:numPr>
+        <w:rPr>
+          <w:lang w:val="it-IT"/>
+        </w:rPr>
+      </w:pPr>
+      <w:r>
+        <w:rPr>
+          <w:lang w:val="it-IT"/>
+        </w:rPr>
+        <w:t>Valutare se è avvenuto o meno il trabocco</w:t>
+      </w:r>
+    </w:p>
+    <w:p>
+      <w:pPr>
+        <w:rPr>
+          <w:lang w:val="it-IT"/>
+        </w:rPr>
+      </w:pPr>
+    </w:p>
+    <w:p>
+      <w:pPr>
+        <w:rPr>
+          <w:lang w:val="it-IT"/>
+        </w:rPr>
+      </w:pPr>
+    </w:p>
+    <w:p>
+      <w:pPr>
+        <w:pStyle w:val="Heading1"/>
+        <w:rPr>
+          <w:b/>
+          <w:bCs/>
+          <w:lang w:val="it-IT"/>
+        </w:rPr>
+      </w:pPr>
+      <w:r>
+        <w:rPr>
+          <w:b/>
+          <w:bCs/>
+          <w:lang w:val="it-IT"/>
+        </w:rPr>
+        <w:t xml:space="preserve">Esercizio </w:t>
+      </w:r>
+      <w:r>
+        <w:rPr>
+          <w:b/>
+          <w:bCs/>
+          <w:lang w:val="it-IT"/>
+        </w:rPr>
+        <w:t>2</w:t>
+      </w:r>
+    </w:p>
+    <w:p>
+      <w:pPr>
+        <w:rPr>
+          <w:lang w:val="it-IT"/>
+        </w:rPr>
+      </w:pPr>
+    </w:p>
+    <w:p>
+      <w:pPr>
+        <w:rPr>
+          <w:lang w:val="it-IT"/>
+        </w:rPr>
+      </w:pPr>
+      <w:r>
+        <w:rPr>
+          <w:lang w:val="it-IT"/>
+        </w:rPr>
+        <w:t>Rappresentare il numero 75,252 come numero binario a virgola mobile e formato a precisione singola (32 bit). Nella conversione, approssimare il numero alla quarta cifra binaria dopo la virgola</w:t>
+      </w:r>
+    </w:p>
+    <w:p>
+      <w:pPr>
+        <w:rPr>
+          <w:lang w:val="it-IT"/>
+        </w:rPr>
+      </w:pPr>
+    </w:p>
+    <w:p>
+      <w:pPr>
+        <w:pStyle w:val="Heading1"/>
+        <w:rPr>
+          <w:b/>
+          <w:bCs/>
+          <w:lang w:val="it-IT"/>
+        </w:rPr>
+      </w:pPr>
+      <w:r>
+        <w:rPr>
+          <w:b/>
+          <w:bCs/>
+          <w:lang w:val="it-IT"/>
+        </w:rPr>
+        <w:t>Esercizio 1</w:t>
+      </w:r>
+    </w:p>
+    <w:p>
+      <w:pPr>
+        <w:rPr>
+          <w:lang w:val="it-IT"/>
+        </w:rPr>
+      </w:pPr>
+      <w:r>
+        <w:rPr>
+          <w:lang w:val="it-IT"/>
+        </w:rPr>
+        <w:t>Data la coppia di numeri 72 e 48</w:t>
+      </w:r>
+    </w:p>
+    <w:p>
+      <w:pPr>
+        <w:pStyle w:val="ListParagraph"/>
+        <w:numPr>
+          <w:ilvl w:val="0"/>
+          <w:numId w:val="3"/>
+        </w:numPr>
+        <w:rPr>
+          <w:lang w:val="it-IT"/>
+        </w:rPr>
+      </w:pPr>
+      <w:r>
+        <w:rPr>
+          <w:lang w:val="it-IT"/>
+        </w:rPr>
+        <w:t>Converti in numeri di 8 bit</w:t>
+      </w:r>
+    </w:p>
+    <w:p>
+      <w:pPr>
+        <w:pStyle w:val="ListParagraph"/>
+        <w:numPr>
+          <w:ilvl w:val="0"/>
+          <w:numId w:val="3"/>
+        </w:numPr>
+        <w:rPr>
+          <w:lang w:val="it-IT"/>
+        </w:rPr>
+      </w:pPr>
+      <w:r>
+        <w:rPr>
+          <w:lang w:val="it-IT"/>
+        </w:rPr>
+        <w:t>Effettua la somma e la sottrazione dei numeri</w:t>
+      </w:r>
+    </w:p>
+    <w:p>
+      <w:pPr>
+        <w:pStyle w:val="ListParagraph"/>
+        <w:numPr>
+          <w:ilvl w:val="0"/>
+          <w:numId w:val="3"/>
+        </w:numPr>
+        <w:rPr>
+          <w:lang w:val="it-IT"/>
+        </w:rPr>
+      </w:pPr>
+      <w:r>
+        <w:rPr>
+          <w:lang w:val="it-IT"/>
+        </w:rPr>
+        <w:t>Valutare se è avvenuto o meno il trabocco</w:t>
+      </w:r>
+    </w:p>
+    <w:p>
+      <w:pPr>
+        <w:rPr>
+          <w:lang w:val="it-IT"/>
+        </w:rPr>
+      </w:pPr>
+    </w:p>
+    <w:p>
+      <w:pPr>
+        <w:pStyle w:val="Heading1"/>
+        <w:rPr>
+          <w:b/>
+          <w:bCs/>
+          <w:lang w:val="it-IT"/>
+        </w:rPr>
+      </w:pPr>
+      <w:r>
+        <w:rPr>
+          <w:b/>
+          <w:bCs/>
+          <w:lang w:val="it-IT"/>
+        </w:rPr>
+        <w:t xml:space="preserve">Esercizio </w:t>
+      </w:r>
+      <w:r>
+        <w:rPr>
+          <w:b/>
+          <w:bCs/>
+          <w:lang w:val="it-IT"/>
+        </w:rPr>
+        <w:t>2</w:t>
+      </w:r>
+    </w:p>
+    <w:p>
+      <w:pPr>
+        <w:rPr>
+          <w:lang w:val="it-IT"/>
+        </w:rPr>
+      </w:pPr>
+    </w:p>
+    <w:p>
+      <w:pPr>
+        <w:rPr>
+          <w:lang w:val="it-IT"/>
+        </w:rPr>
+      </w:pPr>
+      <w:r>
+        <w:rPr>
+          <w:lang w:val="it-IT"/>
+        </w:rPr>
+        <w:t>Rappresentare il numero 192,523 come numero binario a virgola mobile e formato a precisione singola (32 bit). Nella conversione, approssimare il numero alla quarta cifra binaria dopo la virgola</w:t>
+      </w:r>
     </w:p>
     <w:sectPr>
       <w:pgSz w:w="11906" w:h="16838"/>
@@ -196,6 +479,178 @@
 <file path=word/numbering.xml><?xml version="1.0" encoding="utf-8"?>
 <w:numbering xmlns:wpc="http://schemas.microsoft.com/office/word/2010/wordprocessingCanvas" xmlns:cx="http://schemas.microsoft.com/office/drawing/2014/chartex" xmlns:cx1="http://schemas.microsoft.com/office/drawing/2015/9/8/chartex" xmlns:cx2="http://schemas.microsoft.com/office/drawing/2015/10/21/chartex" xmlns:cx3="http://schemas.microsoft.com/office/drawing/2016/5/9/chartex" xmlns:cx4="http://schemas.microsoft.com/office/drawing/2016/5/10/chartex" xmlns:cx5="http://schemas.microsoft.com/office/drawing/2016/5/11/chartex" xmlns:cx6="http://schemas.microsoft.com/office/drawing/2016/5/12/chartex" xmlns:cx7="http://schemas.microsoft.com/office/drawing/2016/5/13/chartex" xmlns:cx8="http://schemas.microsoft.com/office/drawing/2016/5/14/chartex" xmlns:mc="http://schemas.openxmlformats.org/markup-compatibility/2006" xmlns:aink="http://schemas.microsoft.com/office/drawing/2016/ink" xmlns:am3d="http://schemas.microsoft.com/office/drawing/2017/model3d" xmlns:o="urn:schemas-microsoft-com:office:office" xmlns:oel="http://schemas.microsoft.com/office/2019/extlst" xmlns:r="http://schemas.openxmlformats.org/officeDocument/2006/relationships" xmlns:m="http://schemas.openxmlformats.org/officeDocument/2006/math" xmlns:v="urn:schemas-microsoft-com:vml" xmlns:wp14="http://schemas.microsoft.com/office/word/2010/wordprocessingDrawing" xmlns:wp="http://schemas.openxmlformats.org/drawingml/2006/wordprocessingDrawing" xmlns:w10="urn:schemas-microsoft-com:office:word" xmlns:w="http://schemas.openxmlformats.org/wordprocessingml/2006/main" xmlns:w14="http://schemas.microsoft.com/office/word/2010/wordml" xmlns:w15="http://schemas.microsoft.com/office/word/2012/wordml" xmlns:w16cex="http://schemas.microsoft.com/office/word/2018/wordml/cex" xmlns:w16cid="http://schemas.microsoft.com/office/word/2016/wordml/cid" xmlns:w16="http://schemas.microsoft.com/office/word/2018/wordml" xmlns:w16sdtdh="http://schemas.microsoft.com/office/word/2020/wordml/sdtdatahash" xmlns:w16se="http://schemas.microsoft.com/office/word/2015/wordml/symex" xmlns:wpg="http://schemas.microsoft.com/office/word/2010/wordprocessingGroup" xmlns:wpi="http://schemas.microsoft.com/office/word/2010/wordprocessingInk" xmlns:wne="http://schemas.microsoft.com/office/word/2006/wordml" xmlns:wps="http://schemas.microsoft.com/office/word/2010/wordprocessingShape" mc:Ignorable="w14 w15 w16se w16cid w16 w16cex w16sdtdh wp14">
   <w:abstractNum w:abstractNumId="0" w15:restartNumberingAfterBreak="0">
+    <w:nsid w:val="45A16FB1"/>
+    <w:multiLevelType w:val="hybridMultilevel"/>
+    <w:tmpl w:val="5F4EC43E"/>
+    <w:lvl w:ilvl="0" w:tplc="FFFFFFFF">
+      <w:start w:val="1"/>
+      <w:numFmt w:val="decimal"/>
+      <w:lvlText w:val="%1."/>
+      <w:lvlJc w:val="left"/>
+      <w:pPr>
+        <w:ind w:left="720" w:hanging="360"/>
+      </w:pPr>
+    </w:lvl>
+    <w:lvl w:ilvl="1" w:tplc="FFFFFFFF" w:tentative="1">
+      <w:start w:val="1"/>
+      <w:numFmt w:val="lowerLetter"/>
+      <w:lvlText w:val="%2."/>
+      <w:lvlJc w:val="left"/>
+      <w:pPr>
+        <w:ind w:left="1440" w:hanging="360"/>
+      </w:pPr>
+    </w:lvl>
+    <w:lvl w:ilvl="2" w:tplc="FFFFFFFF" w:tentative="1">
+      <w:start w:val="1"/>
+      <w:numFmt w:val="lowerRoman"/>
+      <w:lvlText w:val="%3."/>
+      <w:lvlJc w:val="right"/>
+      <w:pPr>
+        <w:ind w:left="2160" w:hanging="180"/>
+      </w:pPr>
+    </w:lvl>
+    <w:lvl w:ilvl="3" w:tplc="FFFFFFFF" w:tentative="1">
+      <w:start w:val="1"/>
+      <w:numFmt w:val="decimal"/>
+      <w:lvlText w:val="%4."/>
+      <w:lvlJc w:val="left"/>
+      <w:pPr>
+        <w:ind w:left="2880" w:hanging="360"/>
+      </w:pPr>
+    </w:lvl>
+    <w:lvl w:ilvl="4" w:tplc="FFFFFFFF" w:tentative="1">
+      <w:start w:val="1"/>
+      <w:numFmt w:val="lowerLetter"/>
+      <w:lvlText w:val="%5."/>
+      <w:lvlJc w:val="left"/>
+      <w:pPr>
+        <w:ind w:left="3600" w:hanging="360"/>
+      </w:pPr>
+    </w:lvl>
+    <w:lvl w:ilvl="5" w:tplc="FFFFFFFF" w:tentative="1">
+      <w:start w:val="1"/>
+      <w:numFmt w:val="lowerRoman"/>
+      <w:lvlText w:val="%6."/>
+      <w:lvlJc w:val="right"/>
+      <w:pPr>
+        <w:ind w:left="4320" w:hanging="180"/>
+      </w:pPr>
+    </w:lvl>
+    <w:lvl w:ilvl="6" w:tplc="FFFFFFFF" w:tentative="1">
+      <w:start w:val="1"/>
+      <w:numFmt w:val="decimal"/>
+      <w:lvlText w:val="%7."/>
+      <w:lvlJc w:val="left"/>
+      <w:pPr>
+        <w:ind w:left="5040" w:hanging="360"/>
+      </w:pPr>
+    </w:lvl>
+    <w:lvl w:ilvl="7" w:tplc="FFFFFFFF" w:tentative="1">
+      <w:start w:val="1"/>
+      <w:numFmt w:val="lowerLetter"/>
+      <w:lvlText w:val="%8."/>
+      <w:lvlJc w:val="left"/>
+      <w:pPr>
+        <w:ind w:left="5760" w:hanging="360"/>
+      </w:pPr>
+    </w:lvl>
+    <w:lvl w:ilvl="8" w:tplc="FFFFFFFF" w:tentative="1">
+      <w:start w:val="1"/>
+      <w:numFmt w:val="lowerRoman"/>
+      <w:lvlText w:val="%9."/>
+      <w:lvlJc w:val="right"/>
+      <w:pPr>
+        <w:ind w:left="6480" w:hanging="180"/>
+      </w:pPr>
+    </w:lvl>
+  </w:abstractNum>
+  <w:abstractNum w:abstractNumId="1" w15:restartNumberingAfterBreak="0">
+    <w:nsid w:val="4A7233DE"/>
+    <w:multiLevelType w:val="hybridMultilevel"/>
+    <w:tmpl w:val="5F4EC43E"/>
+    <w:lvl w:ilvl="0" w:tplc="FFFFFFFF">
+      <w:start w:val="1"/>
+      <w:numFmt w:val="decimal"/>
+      <w:lvlText w:val="%1."/>
+      <w:lvlJc w:val="left"/>
+      <w:pPr>
+        <w:ind w:left="720" w:hanging="360"/>
+      </w:pPr>
+    </w:lvl>
+    <w:lvl w:ilvl="1" w:tplc="FFFFFFFF" w:tentative="1">
+      <w:start w:val="1"/>
+      <w:numFmt w:val="lowerLetter"/>
+      <w:lvlText w:val="%2."/>
+      <w:lvlJc w:val="left"/>
+      <w:pPr>
+        <w:ind w:left="1440" w:hanging="360"/>
+      </w:pPr>
+    </w:lvl>
+    <w:lvl w:ilvl="2" w:tplc="FFFFFFFF" w:tentative="1">
+      <w:start w:val="1"/>
+      <w:numFmt w:val="lowerRoman"/>
+      <w:lvlText w:val="%3."/>
+      <w:lvlJc w:val="right"/>
+      <w:pPr>
+        <w:ind w:left="2160" w:hanging="180"/>
+      </w:pPr>
+    </w:lvl>
+    <w:lvl w:ilvl="3" w:tplc="FFFFFFFF" w:tentative="1">
+      <w:start w:val="1"/>
+      <w:numFmt w:val="decimal"/>
+      <w:lvlText w:val="%4."/>
+      <w:lvlJc w:val="left"/>
+      <w:pPr>
+        <w:ind w:left="2880" w:hanging="360"/>
+      </w:pPr>
+    </w:lvl>
+    <w:lvl w:ilvl="4" w:tplc="FFFFFFFF" w:tentative="1">
+      <w:start w:val="1"/>
+      <w:numFmt w:val="lowerLetter"/>
+      <w:lvlText w:val="%5."/>
+      <w:lvlJc w:val="left"/>
+      <w:pPr>
+        <w:ind w:left="3600" w:hanging="360"/>
+      </w:pPr>
+    </w:lvl>
+    <w:lvl w:ilvl="5" w:tplc="FFFFFFFF" w:tentative="1">
+      <w:start w:val="1"/>
+      <w:numFmt w:val="lowerRoman"/>
+      <w:lvlText w:val="%6."/>
+      <w:lvlJc w:val="right"/>
+      <w:pPr>
+        <w:ind w:left="4320" w:hanging="180"/>
+      </w:pPr>
+    </w:lvl>
+    <w:lvl w:ilvl="6" w:tplc="FFFFFFFF" w:tentative="1">
+      <w:start w:val="1"/>
+      <w:numFmt w:val="decimal"/>
+      <w:lvlText w:val="%7."/>
+      <w:lvlJc w:val="left"/>
+      <w:pPr>
+        <w:ind w:left="5040" w:hanging="360"/>
+      </w:pPr>
+    </w:lvl>
+    <w:lvl w:ilvl="7" w:tplc="FFFFFFFF" w:tentative="1">
+      <w:start w:val="1"/>
+      <w:numFmt w:val="lowerLetter"/>
+      <w:lvlText w:val="%8."/>
+      <w:lvlJc w:val="left"/>
+      <w:pPr>
+        <w:ind w:left="5760" w:hanging="360"/>
+      </w:pPr>
+    </w:lvl>
+    <w:lvl w:ilvl="8" w:tplc="FFFFFFFF" w:tentative="1">
+      <w:start w:val="1"/>
+      <w:numFmt w:val="lowerRoman"/>
+      <w:lvlText w:val="%9."/>
+      <w:lvlJc w:val="right"/>
+      <w:pPr>
+        <w:ind w:left="6480" w:hanging="180"/>
+      </w:pPr>
+    </w:lvl>
+  </w:abstractNum>
+  <w:abstractNum w:abstractNumId="2" w15:restartNumberingAfterBreak="0">
     <w:nsid w:val="52500331"/>
     <w:multiLevelType w:val="hybridMultilevel"/>
     <w:tmpl w:val="5F4EC43E"/>
@@ -282,6 +737,12 @@
     </w:lvl>
   </w:abstractNum>
   <w:num w:numId="1" w16cid:durableId="909656997">
+    <w:abstractNumId w:val="2"/>
+  </w:num>
+  <w:num w:numId="2" w16cid:durableId="2038851840">
+    <w:abstractNumId w:val="1"/>
+  </w:num>
+  <w:num w:numId="3" w16cid:durableId="735710195">
     <w:abstractNumId w:val="0"/>
   </w:num>
 </w:numbering>

</xml_diff>

<commit_message>
Aggiornati esercizi numeri binari e soluzioni
</commit_message>
<xml_diff>
--- a/esercizi Tutorato/Esercizi Numeri Binari.docx
+++ b/esercizi Tutorato/Esercizi Numeri Binari.docx
@@ -191,7 +191,15 @@
           <w:bCs/>
           <w:lang w:val="it-IT"/>
         </w:rPr>
-        <w:t>Esercizio 1</w:t>
+        <w:t xml:space="preserve">Esercizio </w:t>
+      </w:r>
+      <w:r>
+        <w:rPr>
+          <w:b/>
+          <w:bCs/>
+          <w:lang w:val="it-IT"/>
+        </w:rPr>
+        <w:t>3</w:t>
       </w:r>
     </w:p>
     <w:p>
@@ -298,7 +306,7 @@
           <w:bCs/>
           <w:lang w:val="it-IT"/>
         </w:rPr>
-        <w:t>2</w:t>
+        <w:t>4</w:t>
       </w:r>
     </w:p>
     <w:p>
@@ -343,7 +351,15 @@
           <w:bCs/>
           <w:lang w:val="it-IT"/>
         </w:rPr>
-        <w:t>Esercizio 1</w:t>
+        <w:t xml:space="preserve">Esercizio </w:t>
+      </w:r>
+      <w:r>
+        <w:rPr>
+          <w:b/>
+          <w:bCs/>
+          <w:lang w:val="it-IT"/>
+        </w:rPr>
+        <w:t>5</w:t>
       </w:r>
     </w:p>
     <w:p>
@@ -443,28 +459,397 @@
           <w:bCs/>
           <w:lang w:val="it-IT"/>
         </w:rPr>
-        <w:t>2</w:t>
-      </w:r>
-    </w:p>
-    <w:p>
-      <w:pPr>
-        <w:rPr>
-          <w:lang w:val="it-IT"/>
-        </w:rPr>
-      </w:pPr>
-    </w:p>
-    <w:p>
-      <w:pPr>
-        <w:rPr>
-          <w:lang w:val="it-IT"/>
-        </w:rPr>
-      </w:pPr>
-      <w:r>
-        <w:rPr>
-          <w:lang w:val="it-IT"/>
-        </w:rPr>
-        <w:t>Rappresentare il numero 192,523 come numero binario a virgola mobile e formato a precisione singola (32 bit). Nella conversione, approssimare il numero alla quarta cifra binaria dopo la virgola</w:t>
-      </w:r>
+        <w:t>6</w:t>
+      </w:r>
+    </w:p>
+    <w:p>
+      <w:pPr>
+        <w:rPr>
+          <w:lang w:val="it-IT"/>
+        </w:rPr>
+      </w:pPr>
+    </w:p>
+    <w:p>
+      <w:pPr>
+        <w:rPr>
+          <w:lang w:val="it-IT"/>
+        </w:rPr>
+      </w:pPr>
+      <w:r>
+        <w:rPr>
+          <w:lang w:val="it-IT"/>
+        </w:rPr>
+        <w:t xml:space="preserve">Rappresentare il numero </w:t>
+      </w:r>
+      <w:r>
+        <w:rPr>
+          <w:lang w:val="it-IT"/>
+        </w:rPr>
+        <w:t>-</w:t>
+      </w:r>
+      <w:r>
+        <w:rPr>
+          <w:lang w:val="it-IT"/>
+        </w:rPr>
+        <w:t>19</w:t>
+      </w:r>
+      <w:r>
+        <w:rPr>
+          <w:lang w:val="it-IT"/>
+        </w:rPr>
+        <w:t>9</w:t>
+      </w:r>
+      <w:r>
+        <w:rPr>
+          <w:lang w:val="it-IT"/>
+        </w:rPr>
+        <w:t>,523 come numero binario a virgola mobile e formato a precisione singola (32 bit). Nella conversione, approssimare il numero alla quarta cifra binaria dopo la virgola</w:t>
+      </w:r>
+    </w:p>
+    <w:p>
+      <w:pPr>
+        <w:rPr>
+          <w:lang w:val="it-IT"/>
+        </w:rPr>
+      </w:pPr>
+    </w:p>
+    <w:p>
+      <w:pPr>
+        <w:rPr>
+          <w:lang w:val="it-IT"/>
+        </w:rPr>
+      </w:pPr>
+      <w:r>
+        <w:rPr>
+          <w:lang w:val="it-IT"/>
+        </w:rPr>
+        <w:t>TEMPLATE TABELLA CALCOLI</w:t>
+      </w:r>
+    </w:p>
+    <w:p>
+      <w:pPr>
+        <w:rPr>
+          <w:lang w:val="it-IT"/>
+        </w:rPr>
+      </w:pPr>
+    </w:p>
+    <w:tbl>
+      <w:tblPr>
+        <w:tblStyle w:val="TableGrid"/>
+        <w:tblW w:w="0" w:type="auto"/>
+        <w:tblLook w:val="04A0" w:firstRow="1" w:lastRow="0" w:firstColumn="1" w:lastColumn="0" w:noHBand="0" w:noVBand="1"/>
+      </w:tblPr>
+      <w:tblGrid>
+        <w:gridCol w:w="3005"/>
+        <w:gridCol w:w="3005"/>
+        <w:gridCol w:w="3006"/>
+      </w:tblGrid>
+      <w:tr>
+        <w:tc>
+          <w:tcPr>
+            <w:tcW w:w="3005" w:type="dxa"/>
+          </w:tcPr>
+          <w:p>
+            <w:pPr>
+              <w:jc w:val="center"/>
+              <w:rPr>
+                <w:b/>
+                <w:bCs/>
+                <w:lang w:val="it-IT"/>
+              </w:rPr>
+            </w:pPr>
+            <w:r>
+              <w:rPr>
+                <w:b/>
+                <w:bCs/>
+                <w:lang w:val="it-IT"/>
+              </w:rPr>
+              <w:t>Numero</w:t>
+            </w:r>
+          </w:p>
+        </w:tc>
+        <w:tc>
+          <w:tcPr>
+            <w:tcW w:w="3005" w:type="dxa"/>
+          </w:tcPr>
+          <w:p>
+            <w:pPr>
+              <w:jc w:val="center"/>
+              <w:rPr>
+                <w:b/>
+                <w:bCs/>
+                <w:lang w:val="it-IT"/>
+              </w:rPr>
+            </w:pPr>
+            <w:r>
+              <w:rPr>
+                <w:b/>
+                <w:bCs/>
+                <w:lang w:val="it-IT"/>
+              </w:rPr>
+              <w:t>Quoziente</w:t>
+            </w:r>
+          </w:p>
+        </w:tc>
+        <w:tc>
+          <w:tcPr>
+            <w:tcW w:w="3006" w:type="dxa"/>
+          </w:tcPr>
+          <w:p>
+            <w:pPr>
+              <w:jc w:val="center"/>
+              <w:rPr>
+                <w:b/>
+                <w:bCs/>
+                <w:lang w:val="it-IT"/>
+              </w:rPr>
+            </w:pPr>
+            <w:r>
+              <w:rPr>
+                <w:b/>
+                <w:bCs/>
+                <w:lang w:val="it-IT"/>
+              </w:rPr>
+              <w:t>Resto</w:t>
+            </w:r>
+          </w:p>
+        </w:tc>
+      </w:tr>
+      <w:tr>
+        <w:tc>
+          <w:tcPr>
+            <w:tcW w:w="3005" w:type="dxa"/>
+          </w:tcPr>
+          <w:p>
+            <w:pPr>
+              <w:rPr>
+                <w:lang w:val="it-IT"/>
+              </w:rPr>
+            </w:pPr>
+          </w:p>
+        </w:tc>
+        <w:tc>
+          <w:tcPr>
+            <w:tcW w:w="3005" w:type="dxa"/>
+          </w:tcPr>
+          <w:p>
+            <w:pPr>
+              <w:rPr>
+                <w:lang w:val="it-IT"/>
+              </w:rPr>
+            </w:pPr>
+          </w:p>
+        </w:tc>
+        <w:tc>
+          <w:tcPr>
+            <w:tcW w:w="3006" w:type="dxa"/>
+          </w:tcPr>
+          <w:p>
+            <w:pPr>
+              <w:rPr>
+                <w:lang w:val="it-IT"/>
+              </w:rPr>
+            </w:pPr>
+          </w:p>
+        </w:tc>
+      </w:tr>
+      <w:tr>
+        <w:tc>
+          <w:tcPr>
+            <w:tcW w:w="3005" w:type="dxa"/>
+          </w:tcPr>
+          <w:p>
+            <w:pPr>
+              <w:rPr>
+                <w:lang w:val="it-IT"/>
+              </w:rPr>
+            </w:pPr>
+          </w:p>
+        </w:tc>
+        <w:tc>
+          <w:tcPr>
+            <w:tcW w:w="3005" w:type="dxa"/>
+          </w:tcPr>
+          <w:p>
+            <w:pPr>
+              <w:rPr>
+                <w:lang w:val="it-IT"/>
+              </w:rPr>
+            </w:pPr>
+          </w:p>
+        </w:tc>
+        <w:tc>
+          <w:tcPr>
+            <w:tcW w:w="3006" w:type="dxa"/>
+          </w:tcPr>
+          <w:p>
+            <w:pPr>
+              <w:rPr>
+                <w:lang w:val="it-IT"/>
+              </w:rPr>
+            </w:pPr>
+          </w:p>
+        </w:tc>
+      </w:tr>
+      <w:tr>
+        <w:tc>
+          <w:tcPr>
+            <w:tcW w:w="3005" w:type="dxa"/>
+          </w:tcPr>
+          <w:p>
+            <w:pPr>
+              <w:rPr>
+                <w:lang w:val="it-IT"/>
+              </w:rPr>
+            </w:pPr>
+          </w:p>
+        </w:tc>
+        <w:tc>
+          <w:tcPr>
+            <w:tcW w:w="3005" w:type="dxa"/>
+          </w:tcPr>
+          <w:p>
+            <w:pPr>
+              <w:rPr>
+                <w:lang w:val="it-IT"/>
+              </w:rPr>
+            </w:pPr>
+          </w:p>
+        </w:tc>
+        <w:tc>
+          <w:tcPr>
+            <w:tcW w:w="3006" w:type="dxa"/>
+          </w:tcPr>
+          <w:p>
+            <w:pPr>
+              <w:rPr>
+                <w:lang w:val="it-IT"/>
+              </w:rPr>
+            </w:pPr>
+          </w:p>
+        </w:tc>
+      </w:tr>
+      <w:tr>
+        <w:tc>
+          <w:tcPr>
+            <w:tcW w:w="3005" w:type="dxa"/>
+          </w:tcPr>
+          <w:p>
+            <w:pPr>
+              <w:rPr>
+                <w:lang w:val="it-IT"/>
+              </w:rPr>
+            </w:pPr>
+          </w:p>
+        </w:tc>
+        <w:tc>
+          <w:tcPr>
+            <w:tcW w:w="3005" w:type="dxa"/>
+          </w:tcPr>
+          <w:p>
+            <w:pPr>
+              <w:rPr>
+                <w:lang w:val="it-IT"/>
+              </w:rPr>
+            </w:pPr>
+          </w:p>
+        </w:tc>
+        <w:tc>
+          <w:tcPr>
+            <w:tcW w:w="3006" w:type="dxa"/>
+          </w:tcPr>
+          <w:p>
+            <w:pPr>
+              <w:rPr>
+                <w:lang w:val="it-IT"/>
+              </w:rPr>
+            </w:pPr>
+          </w:p>
+        </w:tc>
+      </w:tr>
+      <w:tr>
+        <w:tc>
+          <w:tcPr>
+            <w:tcW w:w="3005" w:type="dxa"/>
+          </w:tcPr>
+          <w:p>
+            <w:pPr>
+              <w:rPr>
+                <w:lang w:val="it-IT"/>
+              </w:rPr>
+            </w:pPr>
+          </w:p>
+        </w:tc>
+        <w:tc>
+          <w:tcPr>
+            <w:tcW w:w="3005" w:type="dxa"/>
+          </w:tcPr>
+          <w:p>
+            <w:pPr>
+              <w:rPr>
+                <w:lang w:val="it-IT"/>
+              </w:rPr>
+            </w:pPr>
+          </w:p>
+        </w:tc>
+        <w:tc>
+          <w:tcPr>
+            <w:tcW w:w="3006" w:type="dxa"/>
+          </w:tcPr>
+          <w:p>
+            <w:pPr>
+              <w:rPr>
+                <w:lang w:val="it-IT"/>
+              </w:rPr>
+            </w:pPr>
+          </w:p>
+        </w:tc>
+      </w:tr>
+      <w:tr>
+        <w:tc>
+          <w:tcPr>
+            <w:tcW w:w="3005" w:type="dxa"/>
+          </w:tcPr>
+          <w:p>
+            <w:pPr>
+              <w:rPr>
+                <w:lang w:val="it-IT"/>
+              </w:rPr>
+            </w:pPr>
+          </w:p>
+        </w:tc>
+        <w:tc>
+          <w:tcPr>
+            <w:tcW w:w="3005" w:type="dxa"/>
+          </w:tcPr>
+          <w:p>
+            <w:pPr>
+              <w:rPr>
+                <w:lang w:val="it-IT"/>
+              </w:rPr>
+            </w:pPr>
+          </w:p>
+        </w:tc>
+        <w:tc>
+          <w:tcPr>
+            <w:tcW w:w="3006" w:type="dxa"/>
+          </w:tcPr>
+          <w:p>
+            <w:pPr>
+              <w:rPr>
+                <w:lang w:val="it-IT"/>
+              </w:rPr>
+            </w:pPr>
+          </w:p>
+        </w:tc>
+      </w:tr>
+    </w:tbl>
+    <w:p>
+      <w:pPr>
+        <w:rPr>
+          <w:lang w:val="it-IT"/>
+        </w:rPr>
+      </w:pPr>
     </w:p>
     <w:sectPr>
       <w:pgSz w:w="11906" w:h="16838"/>
@@ -1250,6 +1635,22 @@
       <w:contextualSpacing/>
     </w:pPr>
   </w:style>
+  <w:style w:type="table" w:styleId="TableGrid">
+    <w:name w:val="Table Grid"/>
+    <w:basedOn w:val="TableNormal"/>
+    <w:uiPriority w:val="39"/>
+    <w:rsid w:val="00143291"/>
+    <w:tblPr>
+      <w:tblBorders>
+        <w:top w:val="single" w:sz="4" w:space="0" w:color="auto"/>
+        <w:left w:val="single" w:sz="4" w:space="0" w:color="auto"/>
+        <w:bottom w:val="single" w:sz="4" w:space="0" w:color="auto"/>
+        <w:right w:val="single" w:sz="4" w:space="0" w:color="auto"/>
+        <w:insideH w:val="single" w:sz="4" w:space="0" w:color="auto"/>
+        <w:insideV w:val="single" w:sz="4" w:space="0" w:color="auto"/>
+      </w:tblBorders>
+    </w:tblPr>
+  </w:style>
 </w:styles>
 </file>
 

</xml_diff>